<commit_message>
db commands day 2 select commands
</commit_message>
<xml_diff>
--- a/Database/Day2_DB.docx
+++ b/Database/Day2_DB.docx
@@ -16,28 +16,12 @@
         </w:numPr>
       </w:pPr>
       <w:r>
-        <w:t>create table supplier(</w:t>
-      </w:r>
-      <w:proofErr w:type="spellStart"/>
-      <w:r>
-        <w:t>suppid</w:t>
-      </w:r>
-      <w:proofErr w:type="spellEnd"/>
-      <w:r>
-        <w:t xml:space="preserve"> int PRIMARY key AUTO_INCREMENT,</w:t>
-      </w:r>
-    </w:p>
-    <w:p>
-      <w:r>
-        <w:t xml:space="preserve">                      </w:t>
-      </w:r>
-      <w:proofErr w:type="spellStart"/>
-      <w:r>
-        <w:t>suppname</w:t>
-      </w:r>
-      <w:proofErr w:type="spellEnd"/>
-      <w:r>
-        <w:t xml:space="preserve"> varchar(50) not null,</w:t>
+        <w:t>create table supplier(suppid int PRIMARY key AUTO_INCREMENT,</w:t>
+      </w:r>
+    </w:p>
+    <w:p>
+      <w:r>
+        <w:t xml:space="preserve">                      suppname varchar(50) not null,</w:t>
       </w:r>
     </w:p>
     <w:p>
@@ -71,23 +55,7 @@
         </w:numPr>
       </w:pPr>
       <w:r>
-        <w:t>INSERT INTO supplier(</w:t>
-      </w:r>
-      <w:proofErr w:type="spellStart"/>
-      <w:r>
-        <w:t>suppname</w:t>
-      </w:r>
-      <w:proofErr w:type="spellEnd"/>
-      <w:r>
-        <w:t>, city) values('</w:t>
-      </w:r>
-      <w:proofErr w:type="spellStart"/>
-      <w:r>
-        <w:t>Haldiram</w:t>
-      </w:r>
-      <w:proofErr w:type="spellEnd"/>
-      <w:r>
-        <w:t>','Nagpur');</w:t>
+        <w:t>INSERT INTO supplier(suppname, city) values('Haldiram','Nagpur');</w:t>
       </w:r>
     </w:p>
     <w:p>
@@ -99,23 +67,7 @@
         </w:numPr>
       </w:pPr>
       <w:r>
-        <w:t>alter  table shipment add CONSTRAINT FOREIGN key (</w:t>
-      </w:r>
-      <w:proofErr w:type="spellStart"/>
-      <w:r>
-        <w:t>itemno</w:t>
-      </w:r>
-      <w:proofErr w:type="spellEnd"/>
-      <w:r>
-        <w:t>) REFERENCES item(</w:t>
-      </w:r>
-      <w:proofErr w:type="spellStart"/>
-      <w:r>
-        <w:t>itemno</w:t>
-      </w:r>
-      <w:proofErr w:type="spellEnd"/>
-      <w:r>
-        <w:t>);</w:t>
+        <w:t>alter  table shipment add CONSTRAINT FOREIGN key (itemno) REFERENCES item(itemno);</w:t>
       </w:r>
     </w:p>
     <w:p>
@@ -135,31 +87,15 @@
         <w:pStyle w:val="ListParagraph"/>
       </w:pPr>
       <w:r>
-        <w:t xml:space="preserve">                       </w:t>
-      </w:r>
-      <w:proofErr w:type="spellStart"/>
-      <w:r>
-        <w:t>itemno</w:t>
-      </w:r>
-      <w:proofErr w:type="spellEnd"/>
-      <w:r>
-        <w:t xml:space="preserve"> int, </w:t>
-      </w:r>
-    </w:p>
-    <w:p>
-      <w:pPr>
-        <w:pStyle w:val="ListParagraph"/>
-      </w:pPr>
-      <w:r>
-        <w:t xml:space="preserve">                       </w:t>
-      </w:r>
-      <w:proofErr w:type="spellStart"/>
-      <w:r>
-        <w:t>suppid</w:t>
-      </w:r>
-      <w:proofErr w:type="spellEnd"/>
-      <w:r>
-        <w:t xml:space="preserve"> int, </w:t>
+        <w:t xml:space="preserve">                       itemno int, </w:t>
+      </w:r>
+    </w:p>
+    <w:p>
+      <w:pPr>
+        <w:pStyle w:val="ListParagraph"/>
+      </w:pPr>
+      <w:r>
+        <w:t xml:space="preserve">                       suppid int, </w:t>
       </w:r>
     </w:p>
     <w:p>
@@ -175,47 +111,15 @@
         <w:pStyle w:val="ListParagraph"/>
       </w:pPr>
       <w:r>
-        <w:t xml:space="preserve">                       FOREIGN KEY(</w:t>
-      </w:r>
-      <w:proofErr w:type="spellStart"/>
-      <w:r>
-        <w:t>itemno</w:t>
-      </w:r>
-      <w:proofErr w:type="spellEnd"/>
-      <w:r>
-        <w:t>) REFERENCES item(</w:t>
-      </w:r>
-      <w:proofErr w:type="spellStart"/>
-      <w:r>
-        <w:t>itemno</w:t>
-      </w:r>
-      <w:proofErr w:type="spellEnd"/>
-      <w:r>
-        <w:t>),</w:t>
-      </w:r>
-    </w:p>
-    <w:p>
-      <w:pPr>
-        <w:pStyle w:val="ListParagraph"/>
-      </w:pPr>
-      <w:r>
-        <w:t xml:space="preserve">                        FOREIGN KEY(</w:t>
-      </w:r>
-      <w:proofErr w:type="spellStart"/>
-      <w:r>
-        <w:t>suppid</w:t>
-      </w:r>
-      <w:proofErr w:type="spellEnd"/>
-      <w:r>
-        <w:t>) REFERENCES supplier(</w:t>
-      </w:r>
-      <w:proofErr w:type="spellStart"/>
-      <w:r>
-        <w:t>suppid</w:t>
-      </w:r>
-      <w:proofErr w:type="spellEnd"/>
-      <w:r>
-        <w:t>)</w:t>
+        <w:t xml:space="preserve">                       FOREIGN KEY(itemno) REFERENCES item(itemno),</w:t>
+      </w:r>
+    </w:p>
+    <w:p>
+      <w:pPr>
+        <w:pStyle w:val="ListParagraph"/>
+      </w:pPr>
+      <w:r>
+        <w:t xml:space="preserve">                        FOREIGN KEY(suppid) REFERENCES supplier(suppid)</w:t>
       </w:r>
     </w:p>
     <w:p>
@@ -231,31 +135,15 @@
         <w:pStyle w:val="ListParagraph"/>
       </w:pPr>
       <w:r>
-        <w:t>create table employee(</w:t>
-      </w:r>
-      <w:proofErr w:type="spellStart"/>
-      <w:r>
-        <w:t>eid</w:t>
-      </w:r>
-      <w:proofErr w:type="spellEnd"/>
-      <w:r>
-        <w:t xml:space="preserve"> int PRIMARY key AUTO_INCREMENT,</w:t>
-      </w:r>
-    </w:p>
-    <w:p>
-      <w:pPr>
-        <w:pStyle w:val="ListParagraph"/>
-      </w:pPr>
-      <w:r>
-        <w:t xml:space="preserve">                      </w:t>
-      </w:r>
-      <w:proofErr w:type="spellStart"/>
-      <w:r>
-        <w:t>ename</w:t>
-      </w:r>
-      <w:proofErr w:type="spellEnd"/>
-      <w:r>
-        <w:t xml:space="preserve"> varchar(50) not null,</w:t>
+        <w:t>create table employee(eid int PRIMARY key AUTO_INCREMENT,</w:t>
+      </w:r>
+    </w:p>
+    <w:p>
+      <w:pPr>
+        <w:pStyle w:val="ListParagraph"/>
+      </w:pPr>
+      <w:r>
+        <w:t xml:space="preserve">                      ename varchar(50) not null,</w:t>
       </w:r>
     </w:p>
     <w:p>
@@ -385,6 +273,184 @@
         </w:drawing>
       </w:r>
     </w:p>
+    <w:p/>
+    <w:p/>
+    <w:p>
+      <w:r>
+        <w:t>SELECT QUERIES</w:t>
+      </w:r>
+    </w:p>
+    <w:p/>
+    <w:p>
+      <w:pPr>
+        <w:pStyle w:val="ListParagraph"/>
+        <w:numPr>
+          <w:ilvl w:val="0"/>
+          <w:numId w:val="2"/>
+        </w:numPr>
+      </w:pPr>
+      <w:r>
+        <w:t>PROJECTION : fetch data for specific columns</w:t>
+      </w:r>
+      <w:r>
+        <w:br/>
+        <w:t>select ename from employee;</w:t>
+      </w:r>
+    </w:p>
+    <w:p>
+      <w:pPr>
+        <w:pStyle w:val="ListParagraph"/>
+        <w:numPr>
+          <w:ilvl w:val="0"/>
+          <w:numId w:val="2"/>
+        </w:numPr>
+      </w:pPr>
+      <w:r>
+        <w:t>after as keyword give the alias name. If alias name is more than 1 word then wrap it within</w:t>
+      </w:r>
+      <w:r>
+        <w:t xml:space="preserve"> quotes</w:t>
+      </w:r>
+      <w:r>
+        <w:br/>
+      </w:r>
+      <w:r>
+        <w:t>select email as 'Email Id', ename as Name from employee;</w:t>
+      </w:r>
+    </w:p>
+    <w:p>
+      <w:pPr>
+        <w:pStyle w:val="ListParagraph"/>
+        <w:numPr>
+          <w:ilvl w:val="0"/>
+          <w:numId w:val="2"/>
+        </w:numPr>
+      </w:pPr>
+      <w:r>
+        <w:t>To get those employees name whose phone is not null</w:t>
+      </w:r>
+      <w:r>
+        <w:br/>
+      </w:r>
+      <w:r>
+        <w:t>select ename, phone from employee WHERE phone is NOT null;</w:t>
+      </w:r>
+    </w:p>
+    <w:p>
+      <w:pPr>
+        <w:pStyle w:val="ListParagraph"/>
+        <w:numPr>
+          <w:ilvl w:val="0"/>
+          <w:numId w:val="2"/>
+        </w:numPr>
+      </w:pPr>
+      <w:r>
+        <w:t>To get those employees whose phone is null</w:t>
+      </w:r>
+      <w:r>
+        <w:br/>
+      </w:r>
+      <w:r>
+        <w:t>select ename, phone from employee WHERE phone is null;</w:t>
+      </w:r>
+    </w:p>
+    <w:p>
+      <w:pPr>
+        <w:pStyle w:val="ListParagraph"/>
+        <w:numPr>
+          <w:ilvl w:val="0"/>
+          <w:numId w:val="2"/>
+        </w:numPr>
+      </w:pPr>
+      <w:r>
+        <w:t xml:space="preserve">Get </w:t>
+      </w:r>
+      <w:r>
+        <w:t xml:space="preserve">movie title for all </w:t>
+      </w:r>
+      <w:r>
+        <w:t xml:space="preserve">the movies </w:t>
+      </w:r>
+      <w:r>
+        <w:t xml:space="preserve"> directed by director id 1</w:t>
+      </w:r>
+    </w:p>
+    <w:p>
+      <w:pPr>
+        <w:pStyle w:val="ListParagraph"/>
+        <w:numPr>
+          <w:ilvl w:val="0"/>
+          <w:numId w:val="2"/>
+        </w:numPr>
+      </w:pPr>
+      <w:r>
+        <w:lastRenderedPageBreak/>
+        <w:t>To not get duplicate values for column city</w:t>
+      </w:r>
+      <w:r>
+        <w:br/>
+      </w:r>
+      <w:r>
+        <w:t>SELECT DISTINCT city from supplier</w:t>
+      </w:r>
+    </w:p>
+    <w:p>
+      <w:pPr>
+        <w:pStyle w:val="ListParagraph"/>
+        <w:numPr>
+          <w:ilvl w:val="0"/>
+          <w:numId w:val="2"/>
+        </w:numPr>
+      </w:pPr>
+      <w:r>
+        <w:t>Mathematical operations with select</w:t>
+      </w:r>
+      <w:r>
+        <w:br/>
+      </w:r>
+      <w:r>
+        <w:t>SELECT 1+2 as 'Addition of 1 and 2';</w:t>
+      </w:r>
+    </w:p>
+    <w:p>
+      <w:pPr>
+        <w:pStyle w:val="ListParagraph"/>
+        <w:numPr>
+          <w:ilvl w:val="0"/>
+          <w:numId w:val="2"/>
+        </w:numPr>
+      </w:pPr>
+      <w:r>
+        <w:t>To get the current date</w:t>
+      </w:r>
+      <w:r>
+        <w:br/>
+      </w:r>
+      <w:r>
+        <w:t>SELECT curdate();</w:t>
+      </w:r>
+    </w:p>
+    <w:p>
+      <w:pPr>
+        <w:pStyle w:val="ListParagraph"/>
+        <w:numPr>
+          <w:ilvl w:val="0"/>
+          <w:numId w:val="2"/>
+        </w:numPr>
+      </w:pPr>
+      <w:r>
+        <w:t>To substitute for null value us ifnull</w:t>
+      </w:r>
+      <w:r>
+        <w:br/>
+      </w:r>
+      <w:r>
+        <w:t>select ifnull(phone,'NOT PROVIDED') , ename , email from employee;</w:t>
+      </w:r>
+      <w:r>
+        <w:br/>
+      </w:r>
+    </w:p>
     <w:sectPr>
       <w:pgSz w:w="11900" w:h="16840"/>
       <w:pgMar w:top="1440" w:right="1440" w:bottom="1440" w:left="1440" w:header="708" w:footer="708" w:gutter="0"/>
@@ -486,8 +552,100 @@
       </w:pPr>
     </w:lvl>
   </w:abstractNum>
+  <w:abstractNum w:abstractNumId="1" w15:restartNumberingAfterBreak="0">
+    <w:nsid w:val="47BF2E90"/>
+    <w:multiLevelType w:val="hybridMultilevel"/>
+    <w:tmpl w:val="36C8F482"/>
+    <w:lvl w:ilvl="0" w:tplc="0809000F">
+      <w:start w:val="1"/>
+      <w:numFmt w:val="decimal"/>
+      <w:lvlText w:val="%1."/>
+      <w:lvlJc w:val="left"/>
+      <w:pPr>
+        <w:ind w:left="720" w:hanging="360"/>
+      </w:pPr>
+      <w:rPr>
+        <w:rFonts w:hint="default"/>
+      </w:rPr>
+    </w:lvl>
+    <w:lvl w:ilvl="1" w:tplc="08090019" w:tentative="1">
+      <w:start w:val="1"/>
+      <w:numFmt w:val="lowerLetter"/>
+      <w:lvlText w:val="%2."/>
+      <w:lvlJc w:val="left"/>
+      <w:pPr>
+        <w:ind w:left="1440" w:hanging="360"/>
+      </w:pPr>
+    </w:lvl>
+    <w:lvl w:ilvl="2" w:tplc="0809001B" w:tentative="1">
+      <w:start w:val="1"/>
+      <w:numFmt w:val="lowerRoman"/>
+      <w:lvlText w:val="%3."/>
+      <w:lvlJc w:val="right"/>
+      <w:pPr>
+        <w:ind w:left="2160" w:hanging="180"/>
+      </w:pPr>
+    </w:lvl>
+    <w:lvl w:ilvl="3" w:tplc="0809000F" w:tentative="1">
+      <w:start w:val="1"/>
+      <w:numFmt w:val="decimal"/>
+      <w:lvlText w:val="%4."/>
+      <w:lvlJc w:val="left"/>
+      <w:pPr>
+        <w:ind w:left="2880" w:hanging="360"/>
+      </w:pPr>
+    </w:lvl>
+    <w:lvl w:ilvl="4" w:tplc="08090019" w:tentative="1">
+      <w:start w:val="1"/>
+      <w:numFmt w:val="lowerLetter"/>
+      <w:lvlText w:val="%5."/>
+      <w:lvlJc w:val="left"/>
+      <w:pPr>
+        <w:ind w:left="3600" w:hanging="360"/>
+      </w:pPr>
+    </w:lvl>
+    <w:lvl w:ilvl="5" w:tplc="0809001B" w:tentative="1">
+      <w:start w:val="1"/>
+      <w:numFmt w:val="lowerRoman"/>
+      <w:lvlText w:val="%6."/>
+      <w:lvlJc w:val="right"/>
+      <w:pPr>
+        <w:ind w:left="4320" w:hanging="180"/>
+      </w:pPr>
+    </w:lvl>
+    <w:lvl w:ilvl="6" w:tplc="0809000F" w:tentative="1">
+      <w:start w:val="1"/>
+      <w:numFmt w:val="decimal"/>
+      <w:lvlText w:val="%7."/>
+      <w:lvlJc w:val="left"/>
+      <w:pPr>
+        <w:ind w:left="5040" w:hanging="360"/>
+      </w:pPr>
+    </w:lvl>
+    <w:lvl w:ilvl="7" w:tplc="08090019" w:tentative="1">
+      <w:start w:val="1"/>
+      <w:numFmt w:val="lowerLetter"/>
+      <w:lvlText w:val="%8."/>
+      <w:lvlJc w:val="left"/>
+      <w:pPr>
+        <w:ind w:left="5760" w:hanging="360"/>
+      </w:pPr>
+    </w:lvl>
+    <w:lvl w:ilvl="8" w:tplc="0809001B" w:tentative="1">
+      <w:start w:val="1"/>
+      <w:numFmt w:val="lowerRoman"/>
+      <w:lvlText w:val="%9."/>
+      <w:lvlJc w:val="right"/>
+      <w:pPr>
+        <w:ind w:left="6480" w:hanging="180"/>
+      </w:pPr>
+    </w:lvl>
+  </w:abstractNum>
   <w:num w:numId="1" w16cid:durableId="650795564">
     <w:abstractNumId w:val="0"/>
+  </w:num>
+  <w:num w:numId="2" w16cid:durableId="1446853005">
+    <w:abstractNumId w:val="1"/>
   </w:num>
 </w:numbering>
 </file>

</xml_diff>